<commit_message>
Update Document for Using SQL in HTML Page.docx
</commit_message>
<xml_diff>
--- a/SQL_HTML/Document for Using SQL in HTML Page.docx
+++ b/SQL_HTML/Document for Using SQL in HTML Page.docx
@@ -40,7 +40,7 @@
     </w:p>
     <w:p>
       <w:pPr>
-        <w:pStyle w:val="a3"/>
+        <w:pStyle w:val="ListParagraph"/>
         <w:numPr>
           <w:ilvl w:val="0"/>
           <w:numId w:val="1"/>
@@ -80,7 +80,7 @@
     </w:p>
     <w:p>
       <w:pPr>
-        <w:pStyle w:val="a3"/>
+        <w:pStyle w:val="ListParagraph"/>
         <w:widowControl/>
         <w:numPr>
           <w:ilvl w:val="0"/>
@@ -112,7 +112,7 @@
     </w:p>
     <w:p>
       <w:pPr>
-        <w:pStyle w:val="a3"/>
+        <w:pStyle w:val="ListParagraph"/>
         <w:widowControl/>
         <w:numPr>
           <w:ilvl w:val="0"/>
@@ -140,7 +140,7 @@
     </w:p>
     <w:p>
       <w:pPr>
-        <w:pStyle w:val="a3"/>
+        <w:pStyle w:val="ListParagraph"/>
         <w:numPr>
           <w:ilvl w:val="0"/>
           <w:numId w:val="2"/>
@@ -153,7 +153,7 @@
     </w:p>
     <w:p>
       <w:pPr>
-        <w:pStyle w:val="a3"/>
+        <w:pStyle w:val="ListParagraph"/>
         <w:numPr>
           <w:ilvl w:val="0"/>
           <w:numId w:val="2"/>
@@ -183,7 +183,7 @@
     </w:p>
     <w:p>
       <w:pPr>
-        <w:pStyle w:val="a3"/>
+        <w:pStyle w:val="ListParagraph"/>
         <w:numPr>
           <w:ilvl w:val="0"/>
           <w:numId w:val="4"/>
@@ -213,7 +213,7 @@
     </w:p>
     <w:p>
       <w:pPr>
-        <w:pStyle w:val="a3"/>
+        <w:pStyle w:val="ListParagraph"/>
         <w:numPr>
           <w:ilvl w:val="0"/>
           <w:numId w:val="3"/>
@@ -226,7 +226,7 @@
     </w:p>
     <w:p>
       <w:pPr>
-        <w:pStyle w:val="a3"/>
+        <w:pStyle w:val="ListParagraph"/>
         <w:numPr>
           <w:ilvl w:val="1"/>
           <w:numId w:val="3"/>
@@ -245,7 +245,7 @@
     </w:p>
     <w:p>
       <w:pPr>
-        <w:pStyle w:val="a3"/>
+        <w:pStyle w:val="ListParagraph"/>
         <w:numPr>
           <w:ilvl w:val="1"/>
           <w:numId w:val="3"/>
@@ -255,8 +255,69 @@
       <w:r>
         <w:t>Fixed</w:t>
       </w:r>
+    </w:p>
+    <w:p>
+      <w:pPr>
+        <w:pStyle w:val="ListParagraph"/>
+        <w:numPr>
+          <w:ilvl w:val="0"/>
+          <w:numId w:val="3"/>
+        </w:numPr>
+        <w:ind w:leftChars="0"/>
+      </w:pPr>
+      <w:r>
+        <w:t>Labeling the table with &gt; and &lt;</w:t>
+      </w:r>
+    </w:p>
+    <w:p>
+      <w:pPr>
+        <w:pStyle w:val="ListParagraph"/>
+        <w:numPr>
+          <w:ilvl w:val="1"/>
+          <w:numId w:val="3"/>
+        </w:numPr>
+        <w:ind w:leftChars="0"/>
+      </w:pPr>
+      <w:r>
+        <w:t xml:space="preserve">It does not work </w:t>
+      </w:r>
+      <w:r>
+        <w:t xml:space="preserve">in macOS </w:t>
+      </w:r>
+      <w:r>
+        <w:t>Safari</w:t>
+      </w:r>
+    </w:p>
+    <w:p>
+      <w:pPr>
+        <w:pStyle w:val="ListParagraph"/>
+        <w:numPr>
+          <w:ilvl w:val="1"/>
+          <w:numId w:val="3"/>
+        </w:numPr>
+        <w:ind w:leftChars="0"/>
+      </w:pPr>
+      <w:r>
+        <w:t>Works in Chrome</w:t>
+      </w:r>
+    </w:p>
+    <w:p>
+      <w:pPr>
+        <w:pStyle w:val="ListParagraph"/>
+        <w:numPr>
+          <w:ilvl w:val="1"/>
+          <w:numId w:val="3"/>
+        </w:numPr>
+        <w:ind w:leftChars="0"/>
+      </w:pPr>
+      <w:r>
+        <w:t>Working on reverse sorting when double clicked</w:t>
+      </w:r>
       <w:bookmarkStart w:id="0" w:name="_GoBack"/>
       <w:bookmarkEnd w:id="0"/>
+      <w:r>
+        <w:t xml:space="preserve"> </w:t>
+      </w:r>
     </w:p>
     <w:sectPr>
       <w:pgSz w:w="11900" w:h="16840"/>
@@ -1132,7 +1193,7 @@
     <w:lsdException w:name="Unresolved Mention" w:semiHidden="1" w:unhideWhenUsed="1"/>
     <w:lsdException w:name="Smart Link" w:semiHidden="1" w:unhideWhenUsed="1"/>
   </w:latentStyles>
-  <w:style w:type="paragraph" w:default="1" w:styleId="a">
+  <w:style w:type="paragraph" w:default="1" w:styleId="Normal">
     <w:name w:val="Normal"/>
     <w:qFormat/>
     <w:rsid w:val="00017F25"/>
@@ -1143,13 +1204,13 @@
       <w:autoSpaceDN w:val="0"/>
     </w:pPr>
   </w:style>
-  <w:style w:type="character" w:default="1" w:styleId="a0">
+  <w:style w:type="character" w:default="1" w:styleId="DefaultParagraphFont">
     <w:name w:val="Default Paragraph Font"/>
     <w:uiPriority w:val="1"/>
     <w:semiHidden/>
     <w:unhideWhenUsed/>
   </w:style>
-  <w:style w:type="table" w:default="1" w:styleId="a1">
+  <w:style w:type="table" w:default="1" w:styleId="TableNormal">
     <w:name w:val="Normal Table"/>
     <w:uiPriority w:val="99"/>
     <w:semiHidden/>
@@ -1164,15 +1225,15 @@
       </w:tblCellMar>
     </w:tblPr>
   </w:style>
-  <w:style w:type="numbering" w:default="1" w:styleId="a2">
+  <w:style w:type="numbering" w:default="1" w:styleId="NoList">
     <w:name w:val="No List"/>
     <w:uiPriority w:val="99"/>
     <w:semiHidden/>
     <w:unhideWhenUsed/>
   </w:style>
-  <w:style w:type="paragraph" w:styleId="a3">
+  <w:style w:type="paragraph" w:styleId="ListParagraph">
     <w:name w:val="List Paragraph"/>
-    <w:basedOn w:val="a"/>
+    <w:basedOn w:val="Normal"/>
     <w:uiPriority w:val="34"/>
     <w:qFormat/>
     <w:rsid w:val="00017F25"/>

</xml_diff>